<commit_message>
validation, script, and screenshots updated
</commit_message>
<xml_diff>
--- a/toc.docx
+++ b/toc.docx
@@ -15,7 +15,7 @@
         <w:rPr>
           <w:b/>
         </w:rPr>
-        <w:t xml:space="preserve">Case title: </w:t>
+        <w:t xml:space="preserve">Court and district: </w:t>
       </w:r>
       <w:r>
         <w:t>Page 1, Line 1</w:t>
@@ -29,7 +29,7 @@
         <w:t xml:space="preserve">Deposition particulars: </w:t>
       </w:r>
       <w:r>
-        <w:t>Page 1, Line 16</w:t>
+        <w:t>Page 1, Line 5</w:t>
       </w:r>
     </w:p>
     <w:p>
@@ -48,10 +48,10 @@
         <w:rPr>
           <w:b/>
         </w:rPr>
-        <w:t xml:space="preserve">Videographer introduction: </w:t>
+        <w:t xml:space="preserve">Deposition index: </w:t>
       </w:r>
       <w:r>
-        <w:t>Page 6, Line 4</w:t>
+        <w:t>Page 5, Line 2</w:t>
       </w:r>
     </w:p>
     <w:p>
@@ -59,10 +59,10 @@
         <w:rPr>
           <w:b/>
         </w:rPr>
-        <w:t xml:space="preserve">Introduction of counsel: </w:t>
+        <w:t xml:space="preserve">Deposition commencement and introductions: </w:t>
       </w:r>
       <w:r>
-        <w:t>Page 6, Line 18</w:t>
+        <w:t>Page 6, Line 1</w:t>
       </w:r>
     </w:p>
     <w:p>
@@ -70,10 +70,10 @@
         <w:rPr>
           <w:b/>
         </w:rPr>
-        <w:t xml:space="preserve">Deposition process explanation: </w:t>
+        <w:t xml:space="preserve">Explanation of deposition process: </w:t>
       </w:r>
       <w:r>
-        <w:t>Page 7, Line 15</w:t>
+        <w:t>Page 7, Line 7</w:t>
       </w:r>
     </w:p>
     <w:p>
@@ -81,7 +81,7 @@
         <w:rPr>
           <w:b/>
         </w:rPr>
-        <w:t xml:space="preserve">Expert witness confirmation: </w:t>
+        <w:t xml:space="preserve">Witness retention as expert: </w:t>
       </w:r>
       <w:r>
         <w:t>Page 8, Line 24</w:t>
@@ -92,7 +92,7 @@
         <w:rPr>
           <w:b/>
         </w:rPr>
-        <w:t xml:space="preserve">Deposition procedures and ground rules: </w:t>
+        <w:t xml:space="preserve">Deposition instructions and deponent's ability to testify: </w:t>
       </w:r>
       <w:r>
         <w:t>Page 8, Line 1</w:t>
@@ -103,7 +103,7 @@
         <w:rPr>
           <w:b/>
         </w:rPr>
-        <w:t xml:space="preserve">Scope of testimony and expert report: </w:t>
+        <w:t xml:space="preserve">Scope of expert testimony: </w:t>
       </w:r>
       <w:r>
         <w:t>Page 9, Line 2</w:t>
@@ -114,10 +114,10 @@
         <w:rPr>
           <w:b/>
         </w:rPr>
-        <w:t xml:space="preserve">Marking of exhibits and reading from documents: </w:t>
+        <w:t xml:space="preserve">Expert report and speaking pace instructions: </w:t>
       </w:r>
       <w:r>
-        <w:t>Page 10, Line 3</w:t>
+        <w:t>Page 10, Line 2</w:t>
       </w:r>
     </w:p>
     <w:p>
@@ -125,7 +125,7 @@
         <w:rPr>
           <w:b/>
         </w:rPr>
-        <w:t xml:space="preserve">Witness's professional background and organization: </w:t>
+        <w:t xml:space="preserve">Role at Student Borrower Protection Center: </w:t>
       </w:r>
       <w:r>
         <w:t>Page 11, Line 18</w:t>
@@ -136,10 +136,10 @@
         <w:rPr>
           <w:b/>
         </w:rPr>
-        <w:t xml:space="preserve">Student Borrower Protection Center's policy agenda: </w:t>
+        <w:t xml:space="preserve">Student Borrower Protection Center policy agenda: </w:t>
       </w:r>
       <w:r>
-        <w:t>Page 12, Line 5</w:t>
+        <w:t>Page 12, Line 3</w:t>
       </w:r>
     </w:p>
     <w:p>
@@ -147,10 +147,10 @@
         <w:rPr>
           <w:b/>
         </w:rPr>
-        <w:t xml:space="preserve">Advocacy for student loan debt cancellation: </w:t>
+        <w:t xml:space="preserve">Campaign to cancel student loan debt: </w:t>
       </w:r>
       <w:r>
-        <w:t>Page 12, Line 25</w:t>
+        <w:t>Page 13, Line 2</w:t>
       </w:r>
     </w:p>
     <w:p>
@@ -158,7 +158,7 @@
         <w:rPr>
           <w:b/>
         </w:rPr>
-        <w:t xml:space="preserve">Initiatives for new student loan borrower protections: </w:t>
+        <w:t xml:space="preserve">Initiatives for student loan borrower protection: </w:t>
       </w:r>
       <w:r>
         <w:t>Page 13, Line 12</w:t>
@@ -169,18 +169,7 @@
         <w:rPr>
           <w:b/>
         </w:rPr>
-        <w:t xml:space="preserve">Standards for lenders and policymakers: </w:t>
-      </w:r>
-      <w:r>
-        <w:t>Page 14, Line 3</w:t>
-      </w:r>
-    </w:p>
-    <w:p>
-      <w:r>
-        <w:rPr>
-          <w:b/>
-        </w:rPr>
-        <w:t xml:space="preserve">Negotiating rulemaking for student loan affordability: </w:t>
+        <w:t xml:space="preserve">Role in student loan affordability rulemaking: </w:t>
       </w:r>
       <w:r>
         <w:t>Page 15, Line 4</w:t>
@@ -191,10 +180,10 @@
         <w:rPr>
           <w:b/>
         </w:rPr>
-        <w:t xml:space="preserve">Negotiating student loan affordability rulemaking: </w:t>
+        <w:t xml:space="preserve">Legislative advocacy for loan taxation: </w:t>
       </w:r>
       <w:r>
-        <w:t>Page 15, Line 5</w:t>
+        <w:t>Page 15, Line 23</w:t>
       </w:r>
     </w:p>
     <w:p>
@@ -202,10 +191,10 @@
         <w:rPr>
           <w:b/>
         </w:rPr>
-        <w:t xml:space="preserve">Work related to the CARES Act and student loan borrower protection: </w:t>
+        <w:t xml:space="preserve">Work on borrower defense regulation: </w:t>
       </w:r>
       <w:r>
-        <w:t>Page 16, Line 7</w:t>
+        <w:t>Page 16, Line 5</w:t>
       </w:r>
     </w:p>
     <w:p>
@@ -213,10 +202,10 @@
         <w:rPr>
           <w:b/>
         </w:rPr>
-        <w:t xml:space="preserve">Initiatives involving direct student loan servicers: </w:t>
+        <w:t xml:space="preserve">Work with student loan servicers: </w:t>
       </w:r>
       <w:r>
-        <w:t>Page 16, Line 17</w:t>
+        <w:t>Page 16, Line 16</w:t>
       </w:r>
     </w:p>
     <w:p>
@@ -224,10 +213,10 @@
         <w:rPr>
           <w:b/>
         </w:rPr>
-        <w:t xml:space="preserve">Comments on student loan servicing proposals: </w:t>
+        <w:t xml:space="preserve">Expertise in student loan market: </w:t>
       </w:r>
       <w:r>
-        <w:t>Page 17, Line 3</w:t>
+        <w:t>Page 18, Line 8</w:t>
       </w:r>
     </w:p>
     <w:p>
@@ -235,18 +224,7 @@
         <w:rPr>
           <w:b/>
         </w:rPr>
-        <w:t xml:space="preserve">Studying loan servicers and the student loan market: </w:t>
-      </w:r>
-      <w:r>
-        <w:t>Page 18, Line 9</w:t>
-      </w:r>
-    </w:p>
-    <w:p>
-      <w:r>
-        <w:rPr>
-          <w:b/>
-        </w:rPr>
-        <w:t xml:space="preserve">Testimony before Congress regarding student loan servicing: </w:t>
+        <w:t xml:space="preserve">Testimony before Congress: </w:t>
       </w:r>
       <w:r>
         <w:t>Page 19, Line 2</w:t>
@@ -257,7 +235,7 @@
         <w:rPr>
           <w:b/>
         </w:rPr>
-        <w:t xml:space="preserve">Experience with loan servicer portfolio transfers: </w:t>
+        <w:t xml:space="preserve">Loan servicer portfolio transfers: </w:t>
       </w:r>
       <w:r>
         <w:t>Page 19, Line 15</w:t>
@@ -268,7 +246,7 @@
         <w:rPr>
           <w:b/>
         </w:rPr>
-        <w:t xml:space="preserve">Risks associated with student loan servicing transfers: </w:t>
+        <w:t xml:space="preserve">Student loan servicing transfer risks: </w:t>
       </w:r>
       <w:r>
         <w:t>Page 22, Line 1</w:t>
@@ -279,10 +257,10 @@
         <w:rPr>
           <w:b/>
         </w:rPr>
-        <w:t xml:space="preserve">ITT diploma worthlessness: </w:t>
+        <w:t xml:space="preserve">Student loan servicer portfolio changes: </w:t>
       </w:r>
       <w:r>
-        <w:t>Page 29, Line 2</w:t>
+        <w:t>Page 22, Line 18</w:t>
       </w:r>
     </w:p>
     <w:p>
@@ -290,10 +268,10 @@
         <w:rPr>
           <w:b/>
         </w:rPr>
-        <w:t xml:space="preserve">ITT student outcomes and statistics: </w:t>
+        <w:t xml:space="preserve">Regulations for student loan service data transfer: </w:t>
       </w:r>
       <w:r>
-        <w:t>Page 30, Line 1</w:t>
+        <w:t>Page 23, Line 7</w:t>
       </w:r>
     </w:p>
     <w:p>
@@ -301,10 +279,10 @@
         <w:rPr>
           <w:b/>
         </w:rPr>
-        <w:t xml:space="preserve">ITT retention and default rates: </w:t>
+        <w:t xml:space="preserve">Data transfer violations (Access Group to Peak Loan/Vervent): </w:t>
       </w:r>
       <w:r>
-        <w:t>Page 31, Line 3</w:t>
+        <w:t>Page 23, Line 20</w:t>
       </w:r>
     </w:p>
     <w:p>
@@ -312,10 +290,10 @@
         <w:rPr>
           <w:b/>
         </w:rPr>
-        <w:t xml:space="preserve">Definition of 'outlier' experience: </w:t>
+        <w:t xml:space="preserve">Experience in criminal law: </w:t>
       </w:r>
       <w:r>
-        <w:t>Page 32, Line 10</w:t>
+        <w:t>Page 24, Line 14</w:t>
       </w:r>
     </w:p>
     <w:p>
@@ -323,10 +301,10 @@
         <w:rPr>
           <w:b/>
         </w:rPr>
-        <w:t xml:space="preserve">Analysis of ITT student outcomes: </w:t>
+        <w:t xml:space="preserve">Familiarity with RICO statute: </w:t>
       </w:r>
       <w:r>
-        <w:t>Page 33, Line 16</w:t>
+        <w:t>Page 25, Line 8</w:t>
       </w:r>
     </w:p>
     <w:p>
@@ -334,10 +312,10 @@
         <w:rPr>
           <w:b/>
         </w:rPr>
-        <w:t xml:space="preserve">Misrepresentation of ITT education quality: </w:t>
+        <w:t xml:space="preserve">Experience in student loan context: </w:t>
       </w:r>
       <w:r>
-        <w:t>Page 34, Line 15</w:t>
+        <w:t>Page 25, Line 18</w:t>
       </w:r>
     </w:p>
     <w:p>
@@ -345,7 +323,29 @@
         <w:rPr>
           <w:b/>
         </w:rPr>
-        <w:t xml:space="preserve">Vervent's involvement in ITT misrepresentation: </w:t>
+        <w:t xml:space="preserve">For-profit college overview: </w:t>
+      </w:r>
+      <w:r>
+        <w:t>Page 27, Line 2</w:t>
+      </w:r>
+    </w:p>
+    <w:p>
+      <w:r>
+        <w:rPr>
+          <w:b/>
+        </w:rPr>
+        <w:t xml:space="preserve">Experience in ITT institute (education quality, student debt): </w:t>
+      </w:r>
+      <w:r>
+        <w:t>Page 27, Line 13</w:t>
+      </w:r>
+    </w:p>
+    <w:p>
+      <w:r>
+        <w:rPr>
+          <w:b/>
+        </w:rPr>
+        <w:t xml:space="preserve">Vervent's involvement in ITT's misrepresentation practices: </w:t>
       </w:r>
       <w:r>
         <w:t>Page 35, Line 14</w:t>
@@ -356,18 +356,7 @@
         <w:rPr>
           <w:b/>
         </w:rPr>
-        <w:t xml:space="preserve">Misrepresentation regarding financing and ITT practices: </w:t>
-      </w:r>
-      <w:r>
-        <w:t>Page 36, Line 9</w:t>
-      </w:r>
-    </w:p>
-    <w:p>
-      <w:r>
-        <w:rPr>
-          <w:b/>
-        </w:rPr>
-        <w:t xml:space="preserve">Misrepresentation in loan financing: </w:t>
+        <w:t xml:space="preserve">Misrepresentation in ITT loan practices: </w:t>
       </w:r>
       <w:r>
         <w:t>Page 36, Line 1</w:t>
@@ -378,7 +367,7 @@
         <w:rPr>
           <w:b/>
         </w:rPr>
-        <w:t xml:space="preserve">ITT degree value and salary correlation: </w:t>
+        <w:t xml:space="preserve">Benefit of ITT degree: </w:t>
       </w:r>
       <w:r>
         <w:t>Page 37, Line 23</w:t>
@@ -389,10 +378,10 @@
         <w:rPr>
           <w:b/>
         </w:rPr>
-        <w:t xml:space="preserve">Vervent's involvement with Peak Loan: </w:t>
+        <w:t xml:space="preserve">Vervent defendant involvement with peak loan origination: </w:t>
       </w:r>
       <w:r>
-        <w:t>Page 42, Line 6</w:t>
+        <w:t>Page 42, Line 5</w:t>
       </w:r>
     </w:p>
     <w:p>
@@ -400,7 +389,7 @@
         <w:rPr>
           <w:b/>
         </w:rPr>
-        <w:t xml:space="preserve">Vervent's role in recruiting students for ITT: </w:t>
+        <w:t xml:space="preserve">Vervent's role in recruiting students and Peak Loan: </w:t>
       </w:r>
       <w:r>
         <w:t>Page 43, Line 8</w:t>
@@ -411,10 +400,10 @@
         <w:rPr>
           <w:b/>
         </w:rPr>
-        <w:t xml:space="preserve">Vervent's role in student recruitment and loan origination: </w:t>
+        <w:t xml:space="preserve">Validity and enforceability of Peak Loan: </w:t>
       </w:r>
       <w:r>
-        <w:t>Page 43, Line 8</w:t>
+        <w:t>Page 44, Line 22</w:t>
       </w:r>
     </w:p>
     <w:p>
@@ -422,10 +411,10 @@
         <w:rPr>
           <w:b/>
         </w:rPr>
-        <w:t xml:space="preserve">Peak loan enforceability and invalidity: </w:t>
+        <w:t xml:space="preserve">Material defects in Peak Loan documentation: </w:t>
       </w:r>
       <w:r>
-        <w:t>Page 44, Line 13</w:t>
+        <w:t>Page 50, Line 4</w:t>
       </w:r>
     </w:p>
     <w:p>
@@ -433,73 +422,7 @@
         <w:rPr>
           <w:b/>
         </w:rPr>
-        <w:t xml:space="preserve">Legal determination of Peak loan unenforceability: </w:t>
-      </w:r>
-      <w:r>
-        <w:t>Page 45, Line 8</w:t>
-      </w:r>
-    </w:p>
-    <w:p>
-      <w:r>
-        <w:rPr>
-          <w:b/>
-        </w:rPr>
-        <w:t xml:space="preserve">Bankruptcy ruling on Peak loan collection: </w:t>
-      </w:r>
-      <w:r>
-        <w:t>Page 46, Line 12</w:t>
-      </w:r>
-    </w:p>
-    <w:p>
-      <w:r>
-        <w:rPr>
-          <w:b/>
-        </w:rPr>
-        <w:t xml:space="preserve">Opinion on Peak loan unenforceability due to defects: </w:t>
-      </w:r>
-      <w:r>
-        <w:t>Page 47, Line 7</w:t>
-      </w:r>
-    </w:p>
-    <w:p>
-      <w:r>
-        <w:rPr>
-          <w:b/>
-        </w:rPr>
-        <w:t xml:space="preserve">Analysis of loan documentation defects: </w:t>
-      </w:r>
-      <w:r>
-        <w:t>Page 48, Line 22</w:t>
-      </w:r>
-    </w:p>
-    <w:p>
-      <w:r>
-        <w:rPr>
-          <w:b/>
-        </w:rPr>
-        <w:t xml:space="preserve">Testimony regarding loan enforceability and documentation: </w:t>
-      </w:r>
-      <w:r>
-        <w:t>Page 49, Line 5</w:t>
-      </w:r>
-    </w:p>
-    <w:p>
-      <w:r>
-        <w:rPr>
-          <w:b/>
-        </w:rPr>
-        <w:t xml:space="preserve">Requirements for a valid loan under the Truth in Lending Act: </w:t>
-      </w:r>
-      <w:r>
-        <w:t>Page 50, Line 13</w:t>
-      </w:r>
-    </w:p>
-    <w:p>
-      <w:r>
-        <w:rPr>
-          <w:b/>
-        </w:rPr>
-        <w:t xml:space="preserve">Opinion on loan validity and enforceability: </w:t>
+        <w:t xml:space="preserve">Opinion on peak loan validity and enforceability: </w:t>
       </w:r>
       <w:r>
         <w:t>Page 50, Line 1</w:t>
@@ -510,10 +433,10 @@
         <w:rPr>
           <w:b/>
         </w:rPr>
-        <w:t xml:space="preserve">Disclosure requirements for loan servicing: </w:t>
+        <w:t xml:space="preserve">Review of disclosures and California student loan service law: </w:t>
       </w:r>
       <w:r>
-        <w:t>Page 50, Line 4</w:t>
+        <w:t>Page 51, Line 3</w:t>
       </w:r>
     </w:p>
     <w:p>
@@ -521,10 +444,10 @@
         <w:rPr>
           <w:b/>
         </w:rPr>
-        <w:t xml:space="preserve">California student loan servicing law: </w:t>
+        <w:t xml:space="preserve">Consequences of disclosure failure and right to cancel loan: </w:t>
       </w:r>
       <w:r>
-        <w:t>Page 51, Line 22</w:t>
+        <w:t>Page 56, Line 12</w:t>
       </w:r>
     </w:p>
     <w:p>
@@ -532,73 +455,7 @@
         <w:rPr>
           <w:b/>
         </w:rPr>
-        <w:t xml:space="preserve">Report on loan enforceability and compliance: </w:t>
-      </w:r>
-      <w:r>
-        <w:t>Page 52, Line 6</w:t>
-      </w:r>
-    </w:p>
-    <w:p>
-      <w:r>
-        <w:rPr>
-          <w:b/>
-        </w:rPr>
-        <w:t xml:space="preserve">Loan unenforceability due to disclosure failures: </w:t>
-      </w:r>
-      <w:r>
-        <w:t>Page 53, Line 14</w:t>
-      </w:r>
-    </w:p>
-    <w:p>
-      <w:r>
-        <w:rPr>
-          <w:b/>
-        </w:rPr>
-        <w:t xml:space="preserve">Vervent's knowledge of loan interest rates: </w:t>
-      </w:r>
-      <w:r>
-        <w:t>Page 54, Line 11</w:t>
-      </w:r>
-    </w:p>
-    <w:p>
-      <w:r>
-        <w:rPr>
-          <w:b/>
-        </w:rPr>
-        <w:t xml:space="preserve">Failure to provide final loan disclosures: </w:t>
-      </w:r>
-      <w:r>
-        <w:t>Page 55, Line 14</w:t>
-      </w:r>
-    </w:p>
-    <w:p>
-      <w:r>
-        <w:rPr>
-          <w:b/>
-        </w:rPr>
-        <w:t xml:space="preserve">Consequences of non-receipt of final loan disclosure: </w:t>
-      </w:r>
-      <w:r>
-        <w:t>Page 56, Line 6</w:t>
-      </w:r>
-    </w:p>
-    <w:p>
-      <w:r>
-        <w:rPr>
-          <w:b/>
-        </w:rPr>
-        <w:t xml:space="preserve">Loan cancellation due to disclosure failure: </w:t>
-      </w:r>
-      <w:r>
-        <w:t>Page 56, Line 19</w:t>
-      </w:r>
-    </w:p>
-    <w:p>
-      <w:r>
-        <w:rPr>
-          <w:b/>
-        </w:rPr>
-        <w:t xml:space="preserve">Loan cancellation due to failure to provide disclosure: </w:t>
+        <w:t xml:space="preserve">Right to cancel loan: </w:t>
       </w:r>
       <w:r>
         <w:t>Page 57, Line 1</w:t>
@@ -609,10 +466,10 @@
         <w:rPr>
           <w:b/>
         </w:rPr>
-        <w:t xml:space="preserve">Enforceability of loan originated without proper disclosure: </w:t>
+        <w:t xml:space="preserve">Loan enforceability factors: </w:t>
       </w:r>
       <w:r>
-        <w:t>Page 58, Line 1</w:t>
+        <w:t>Page 60, Line 1</w:t>
       </w:r>
     </w:p>
     <w:p>
@@ -620,10 +477,10 @@
         <w:rPr>
           <w:b/>
         </w:rPr>
-        <w:t xml:space="preserve">Grace period for receiving loan disclosure: </w:t>
+        <w:t xml:space="preserve">CFPB and Department of Education findings on loan enforceability: </w:t>
       </w:r>
       <w:r>
-        <w:t>Page 59, Line 14</w:t>
+        <w:t>Page 61, Line 9</w:t>
       </w:r>
     </w:p>
     <w:p>
@@ -631,10 +488,10 @@
         <w:rPr>
           <w:b/>
         </w:rPr>
-        <w:t xml:space="preserve">Factors rendering a loan unenforceable: </w:t>
+        <w:t xml:space="preserve">ITT abusive recruiting and financial aid practices: </w:t>
       </w:r>
       <w:r>
-        <w:t>Page 60, Line 2</w:t>
+        <w:t>Page 62, Line 9</w:t>
       </w:r>
     </w:p>
     <w:p>
@@ -642,10 +499,10 @@
         <w:rPr>
           <w:b/>
         </w:rPr>
-        <w:t xml:space="preserve">CFPB settlement and loan enforceability: </w:t>
+        <w:t xml:space="preserve">Government loan perception and school abuse history: </w:t>
       </w:r>
       <w:r>
-        <w:t>Page 61, Line 13</w:t>
+        <w:t>Page 64, Line 8</w:t>
       </w:r>
     </w:p>
     <w:p>
@@ -653,10 +510,10 @@
         <w:rPr>
           <w:b/>
         </w:rPr>
-        <w:t xml:space="preserve">Widespread abusive recruiting and financial aid practices at ITT: </w:t>
+        <w:t xml:space="preserve">ITT abusive practices and investigations: </w:t>
       </w:r>
       <w:r>
-        <w:t>Page 62, Line 8</w:t>
+        <w:t>Page 65, Line 13</w:t>
       </w:r>
     </w:p>
     <w:p>
@@ -664,10 +521,10 @@
         <w:rPr>
           <w:b/>
         </w:rPr>
-        <w:t xml:space="preserve">Government provision of loans to ITT students: </w:t>
+        <w:t xml:space="preserve">Peak program investigations: </w:t>
       </w:r>
       <w:r>
-        <w:t>Page 63, Line 1</w:t>
+        <w:t>Page 66, Line 22</w:t>
       </w:r>
     </w:p>
     <w:p>
@@ -675,51 +532,7 @@
         <w:rPr>
           <w:b/>
         </w:rPr>
-        <w:t xml:space="preserve">Government loan approval as seal of approval for educational institutions: </w:t>
-      </w:r>
-      <w:r>
-        <w:t>Page 64, Line 9</w:t>
-      </w:r>
-    </w:p>
-    <w:p>
-      <w:r>
-        <w:rPr>
-          <w:b/>
-        </w:rPr>
-        <w:t xml:space="preserve">ITT as a criminal enterprise and government's role in providing loans: </w:t>
-      </w:r>
-      <w:r>
-        <w:t>Page 65, Line 4</w:t>
-      </w:r>
-    </w:p>
-    <w:p>
-      <w:r>
-        <w:rPr>
-          <w:b/>
-        </w:rPr>
-        <w:t xml:space="preserve">Whistleblower suits, DOJ investigations, and closure of ITT: </w:t>
-      </w:r>
-      <w:r>
-        <w:t>Page 65, Line 17</w:t>
-      </w:r>
-    </w:p>
-    <w:p>
-      <w:r>
-        <w:rPr>
-          <w:b/>
-        </w:rPr>
-        <w:t xml:space="preserve">Department of Education's reliance on self-reporting and accreditation agencies: </w:t>
-      </w:r>
-      <w:r>
-        <w:t>Page 66, Line 9</w:t>
-      </w:r>
-    </w:p>
-    <w:p>
-      <w:r>
-        <w:rPr>
-          <w:b/>
-        </w:rPr>
-        <w:t xml:space="preserve">Consumer Financial Protection Bureau (CFPB) civil investigative demand regarding Peak loan: </w:t>
+        <w:t xml:space="preserve">CFPB civil investigative demand and complaint: </w:t>
       </w:r>
       <w:r>
         <w:t>Page 67, Line 2</w:t>
@@ -730,29 +543,7 @@
         <w:rPr>
           <w:b/>
         </w:rPr>
-        <w:t xml:space="preserve">CFPB findings regarding Vervent and ITT: </w:t>
-      </w:r>
-      <w:r>
-        <w:t>Page 67, Line 20</w:t>
-      </w:r>
-    </w:p>
-    <w:p>
-      <w:r>
-        <w:rPr>
-          <w:b/>
-        </w:rPr>
-        <w:t xml:space="preserve">CFPB findings regarding Vervent's servicing of Peak loan: </w:t>
-      </w:r>
-      <w:r>
-        <w:t>Page 68, Line 4</w:t>
-      </w:r>
-    </w:p>
-    <w:p>
-      <w:r>
-        <w:rPr>
-          <w:b/>
-        </w:rPr>
-        <w:t xml:space="preserve">SEC investigation regarding Peak loan and Vervent's role: </w:t>
+        <w:t xml:space="preserve">SEC investigation of Peak loan: </w:t>
       </w:r>
       <w:r>
         <w:t>Page 69, Line 1</w:t>
@@ -763,29 +554,7 @@
         <w:rPr>
           <w:b/>
         </w:rPr>
-        <w:t xml:space="preserve">SEC's concern with payments made on behalf of borrowers by Vervent: </w:t>
-      </w:r>
-      <w:r>
-        <w:t>Page 69, Line 15</w:t>
-      </w:r>
-    </w:p>
-    <w:p>
-      <w:r>
-        <w:rPr>
-          <w:b/>
-        </w:rPr>
-        <w:t xml:space="preserve">CFPB suit regarding high-pressure tactics and predatory loans, including Peak loan: </w:t>
-      </w:r>
-      <w:r>
-        <w:t>Page 71, Line 16</w:t>
-      </w:r>
-    </w:p>
-    <w:p>
-      <w:r>
-        <w:rPr>
-          <w:b/>
-        </w:rPr>
-        <w:t xml:space="preserve">CFPB action against Peak Loan: </w:t>
+        <w:t xml:space="preserve">CFPB suit against ITT (February 2014): </w:t>
       </w:r>
       <w:r>
         <w:t>Page 71, Line 15</w:t>
@@ -796,10 +565,10 @@
         <w:rPr>
           <w:b/>
         </w:rPr>
-        <w:t xml:space="preserve">State Attorney General investigation into fraud and deceptive marketing: </w:t>
+        <w:t xml:space="preserve">SEC issues regarding Vervent conduct: </w:t>
       </w:r>
       <w:r>
-        <w:t>Page 74, Line 2</w:t>
+        <w:t>Page 71, Line 9</w:t>
       </w:r>
     </w:p>
     <w:p>
@@ -807,7 +576,29 @@
         <w:rPr>
           <w:b/>
         </w:rPr>
-        <w:t xml:space="preserve">Department of Education findings regarding Peak Loan: </w:t>
+        <w:t xml:space="preserve">CFPB suit against ITT: </w:t>
+      </w:r>
+      <w:r>
+        <w:t>Page 71, Line 15</w:t>
+      </w:r>
+    </w:p>
+    <w:p>
+      <w:r>
+        <w:rPr>
+          <w:b/>
+        </w:rPr>
+        <w:t xml:space="preserve">State Attorney General investigation of ITT: </w:t>
+      </w:r>
+      <w:r>
+        <w:t>Page 74, Line 1</w:t>
+      </w:r>
+    </w:p>
+    <w:p>
+      <w:r>
+        <w:rPr>
+          <w:b/>
+        </w:rPr>
+        <w:t xml:space="preserve">U.S. Department Education findings on Vervent: </w:t>
       </w:r>
       <w:r>
         <w:t>Page 75, Line 6</w:t>
@@ -818,7 +609,7 @@
         <w:rPr>
           <w:b/>
         </w:rPr>
-        <w:t xml:space="preserve">Witness's professional experience with investigations: </w:t>
+        <w:t xml:space="preserve">Witness professional experience in investigations: </w:t>
       </w:r>
       <w:r>
         <w:t>Page 76, Line 14</w:t>
@@ -829,7 +620,29 @@
         <w:rPr>
           <w:b/>
         </w:rPr>
-        <w:t xml:space="preserve">Investigation into loan servicing: </w:t>
+        <w:t xml:space="preserve">Investigators of ITT Peaks program: </w:t>
+      </w:r>
+      <w:r>
+        <w:t>Page 77, Line 20</w:t>
+      </w:r>
+    </w:p>
+    <w:p>
+      <w:r>
+        <w:rPr>
+          <w:b/>
+        </w:rPr>
+        <w:t xml:space="preserve">Investigation and wrongdoing: </w:t>
+      </w:r>
+      <w:r>
+        <w:t>Page 78, Line 4</w:t>
+      </w:r>
+    </w:p>
+    <w:p>
+      <w:r>
+        <w:rPr>
+          <w:b/>
+        </w:rPr>
+        <w:t xml:space="preserve">Investigation and wrongdoing: </w:t>
       </w:r>
       <w:r>
         <w:t>Page 78, Line 1</w:t>
@@ -840,10 +653,10 @@
         <w:rPr>
           <w:b/>
         </w:rPr>
-        <w:t xml:space="preserve">Vervent's role in loan servicing and collection: </w:t>
+        <w:t xml:space="preserve">Loan servicer functions: </w:t>
       </w:r>
       <w:r>
-        <w:t>Page 79, Line 3</w:t>
+        <w:t>Page 80, Line 5</w:t>
       </w:r>
     </w:p>
     <w:p>
@@ -851,65 +664,10 @@
         <w:rPr>
           <w:b/>
         </w:rPr>
-        <w:t xml:space="preserve">Functions of a loan servicer: </w:t>
+        <w:t xml:space="preserve">Enforceability of Peak Loans: </w:t>
       </w:r>
       <w:r>
-        <w:t>Page 80, Line 9</w:t>
-      </w:r>
-    </w:p>
-    <w:p>
-      <w:r>
-        <w:rPr>
-          <w:b/>
-        </w:rPr>
-        <w:t xml:space="preserve">Regulations regarding loan servicing and investigations: </w:t>
-      </w:r>
-      <w:r>
-        <w:t>Page 81, Line 10</w:t>
-      </w:r>
-    </w:p>
-    <w:p>
-      <w:r>
-        <w:rPr>
-          <w:b/>
-        </w:rPr>
-        <w:t xml:space="preserve">Enforceability of Peak Loan: </w:t>
-      </w:r>
-      <w:r>
-        <w:t>Page 82, Line 7</w:t>
-      </w:r>
-    </w:p>
-    <w:p>
-      <w:r>
-        <w:rPr>
-          <w:b/>
-        </w:rPr>
-        <w:t xml:space="preserve">Vervent's conduct related to Peak Loan settlement: </w:t>
-      </w:r>
-      <w:r>
-        <w:t>Page 82, Line 20</w:t>
-      </w:r>
-    </w:p>
-    <w:p>
-      <w:r>
-        <w:rPr>
-          <w:b/>
-        </w:rPr>
-        <w:t xml:space="preserve">Determination of loan unenforceability: </w:t>
-      </w:r>
-      <w:r>
-        <w:t>Page 83, Line 6</w:t>
-      </w:r>
-    </w:p>
-    <w:p>
-      <w:r>
-        <w:rPr>
-          <w:b/>
-        </w:rPr>
-        <w:t xml:space="preserve">Governmental agency determination on loan unenforceability: </w:t>
-      </w:r>
-      <w:r>
-        <w:t>Page 85, Line 1</w:t>
+        <w:t>Page 81, Line 11</w:t>
       </w:r>
     </w:p>
     <w:sectPr>

</xml_diff>